<commit_message>
cleaned up git cheat sheet
</commit_message>
<xml_diff>
--- a/Git Cheat Sheet.docx
+++ b/Git Cheat Sheet.docx
@@ -3,77 +3,214 @@
 <w:document xmlns:wpc="http://schemas.microsoft.com/office/word/2010/wordprocessingCanvas" xmlns:mc="http://schemas.openxmlformats.org/markup-compatibility/2006" xmlns:o="urn:schemas-microsoft-com:office:office" xmlns:r="http://schemas.openxmlformats.org/officeDocument/2006/relationships" xmlns:m="http://schemas.openxmlformats.org/officeDocument/2006/math" xmlns:v="urn:schemas-microsoft-com:vml" xmlns:wp14="http://schemas.microsoft.com/office/word/2010/wordprocessingDrawing" xmlns:wp="http://schemas.openxmlformats.org/drawingml/2006/wordprocessingDrawing" xmlns:w10="urn:schemas-microsoft-com:office:word" xmlns:w="http://schemas.openxmlformats.org/wordprocessingml/2006/main" xmlns:w14="http://schemas.microsoft.com/office/word/2010/wordml" xmlns:w15="http://schemas.microsoft.com/office/word/2012/wordml" xmlns:wpg="http://schemas.microsoft.com/office/word/2010/wordprocessingGroup" xmlns:wpi="http://schemas.microsoft.com/office/word/2010/wordprocessingInk" xmlns:wne="http://schemas.microsoft.com/office/word/2006/wordml" xmlns:wps="http://schemas.microsoft.com/office/word/2010/wordprocessingShape" mc:Ignorable="w14 w15 wp14">
   <w:body>
     <w:p>
-      <w:r>
-        <w:t>Ls – lists everything in directory</w:t>
-      </w:r>
-    </w:p>
-    <w:p>
-      <w:r>
-        <w:t>Cd – change of directory</w:t>
-      </w:r>
-    </w:p>
-    <w:p>
-      <w:r>
-        <w:t>Git init – creates new repository</w:t>
-      </w:r>
-    </w:p>
-    <w:p>
-      <w:r>
-        <w:t>Def (Repository) – Data base of every single version of uploaded files</w:t>
-      </w:r>
-    </w:p>
-    <w:p>
-      <w:r>
-        <w:t>Git remote add origin – syncs with central online repository for pull/push ability for everyone</w:t>
-      </w:r>
-    </w:p>
-    <w:p>
-      <w:r>
-        <w:t>mkdir – creates new folder in repository</w:t>
+      <w:proofErr w:type="spellStart"/>
+      <w:r>
+        <w:t>l</w:t>
+      </w:r>
+      <w:r>
+        <w:t>s</w:t>
+      </w:r>
+      <w:proofErr w:type="spellEnd"/>
+      <w:r>
+        <w:t xml:space="preserve"> – </w:t>
+      </w:r>
+      <w:proofErr w:type="gramStart"/>
+      <w:r>
+        <w:t>lists</w:t>
+      </w:r>
+      <w:proofErr w:type="gramEnd"/>
+      <w:r>
+        <w:t xml:space="preserve"> everything in directory</w:t>
+      </w:r>
+    </w:p>
+    <w:p>
+      <w:proofErr w:type="gramStart"/>
+      <w:r>
+        <w:t>c</w:t>
+      </w:r>
+      <w:r>
+        <w:t>d</w:t>
+      </w:r>
+      <w:proofErr w:type="gramEnd"/>
+      <w:r>
+        <w:t xml:space="preserve"> – change of directory</w:t>
+      </w:r>
+    </w:p>
+    <w:p>
+      <w:proofErr w:type="spellStart"/>
+      <w:proofErr w:type="gramStart"/>
+      <w:r>
+        <w:t>g</w:t>
+      </w:r>
+      <w:r>
+        <w:t>it</w:t>
+      </w:r>
+      <w:proofErr w:type="spellEnd"/>
+      <w:proofErr w:type="gramEnd"/>
+      <w:r>
+        <w:t xml:space="preserve"> clone – creates new repository, connects it to central repository, and pulls in one command</w:t>
+      </w:r>
+    </w:p>
+    <w:p>
+      <w:proofErr w:type="spellStart"/>
+      <w:proofErr w:type="gramStart"/>
+      <w:r>
+        <w:t>g</w:t>
+      </w:r>
+      <w:r>
+        <w:t>it</w:t>
+      </w:r>
+      <w:proofErr w:type="spellEnd"/>
+      <w:proofErr w:type="gramEnd"/>
+      <w:r>
+        <w:t xml:space="preserve"> </w:t>
+      </w:r>
+      <w:proofErr w:type="spellStart"/>
+      <w:r>
+        <w:t>init</w:t>
+      </w:r>
+      <w:proofErr w:type="spellEnd"/>
+      <w:r>
+        <w:t xml:space="preserve"> – creates new repository</w:t>
+      </w:r>
+    </w:p>
+    <w:p>
+      <w:proofErr w:type="spellStart"/>
+      <w:proofErr w:type="gramStart"/>
+      <w:r>
+        <w:t>d</w:t>
+      </w:r>
+      <w:r>
+        <w:t>ef</w:t>
+      </w:r>
+      <w:proofErr w:type="spellEnd"/>
+      <w:proofErr w:type="gramEnd"/>
+      <w:r>
+        <w:t xml:space="preserve"> (Repository) – Data base of every single version of uploaded files</w:t>
+      </w:r>
+    </w:p>
+    <w:p>
+      <w:proofErr w:type="spellStart"/>
+      <w:proofErr w:type="gramStart"/>
+      <w:r>
+        <w:t>g</w:t>
+      </w:r>
+      <w:r>
+        <w:t>it</w:t>
+      </w:r>
+      <w:proofErr w:type="spellEnd"/>
+      <w:proofErr w:type="gramEnd"/>
+      <w:r>
+        <w:t xml:space="preserve"> remote add origin – syncs with central online repository for pull/push ability for everyone</w:t>
+      </w:r>
+    </w:p>
+    <w:p>
+      <w:proofErr w:type="spellStart"/>
+      <w:proofErr w:type="gramStart"/>
+      <w:r>
+        <w:t>mkdir</w:t>
+      </w:r>
+      <w:proofErr w:type="spellEnd"/>
+      <w:proofErr w:type="gramEnd"/>
+      <w:r>
+        <w:t xml:space="preserve"> – creates new folder in repository</w:t>
       </w:r>
     </w:p>
     <w:p>
       <w:pPr>
         <w:pStyle w:val="Heading1"/>
       </w:pPr>
-      <w:r>
-        <w:t xml:space="preserve">For File </w:t>
-      </w:r>
-      <w:r>
-        <w:t>Download/</w:t>
-      </w:r>
       <w:bookmarkStart w:id="0" w:name="_GoBack"/>
       <w:bookmarkEnd w:id="0"/>
       <w:r>
+        <w:t xml:space="preserve">For File </w:t>
+      </w:r>
+      <w:r>
+        <w:t>Download/</w:t>
+      </w:r>
+      <w:r>
         <w:t>Upload</w:t>
       </w:r>
     </w:p>
     <w:p>
       <w:r>
-        <w:t>1) Git pull – downloads all changes that were made by all others participants, including new files.</w:t>
-      </w:r>
-    </w:p>
-    <w:p>
-      <w:r>
-        <w:t>2) g</w:t>
-      </w:r>
-      <w:r>
-        <w:t>it status – tells about current states of all files in Repo</w:t>
-      </w:r>
-    </w:p>
-    <w:p>
-      <w:r>
-        <w:t>3) git add – adds file/folders to NEXT (pending) COMMIT</w:t>
-      </w:r>
-    </w:p>
-    <w:p>
-      <w:r>
-        <w:t>4) git commit – m “ ’message here’ ” : commits to the LOCAL repository (Saving changes in GIT)</w:t>
-      </w:r>
-    </w:p>
-    <w:p>
-      <w:r>
-        <w:t>5) git push – uploads all LOCAL changes to the GLABAL Repo</w:t>
+        <w:t xml:space="preserve">1) </w:t>
+      </w:r>
+      <w:proofErr w:type="spellStart"/>
+      <w:proofErr w:type="gramStart"/>
+      <w:r>
+        <w:t>g</w:t>
+      </w:r>
+      <w:r>
+        <w:t>it</w:t>
+      </w:r>
+      <w:proofErr w:type="spellEnd"/>
+      <w:proofErr w:type="gramEnd"/>
+      <w:r>
+        <w:t xml:space="preserve"> pull – downloads all changes that were made by all others participants, including new files.</w:t>
+      </w:r>
+    </w:p>
+    <w:p>
+      <w:r>
+        <w:t xml:space="preserve">2) </w:t>
+      </w:r>
+      <w:proofErr w:type="spellStart"/>
+      <w:proofErr w:type="gramStart"/>
+      <w:r>
+        <w:t>g</w:t>
+      </w:r>
+      <w:r>
+        <w:t>it</w:t>
+      </w:r>
+      <w:proofErr w:type="spellEnd"/>
+      <w:proofErr w:type="gramEnd"/>
+      <w:r>
+        <w:t xml:space="preserve"> status – tells about current states of all files in Repo</w:t>
+      </w:r>
+    </w:p>
+    <w:p>
+      <w:r>
+        <w:t xml:space="preserve">3) </w:t>
+      </w:r>
+      <w:proofErr w:type="spellStart"/>
+      <w:proofErr w:type="gramStart"/>
+      <w:r>
+        <w:t>git</w:t>
+      </w:r>
+      <w:proofErr w:type="spellEnd"/>
+      <w:proofErr w:type="gramEnd"/>
+      <w:r>
+        <w:t xml:space="preserve"> add – adds file/folders to NEXT (pending) COMMIT</w:t>
+      </w:r>
+    </w:p>
+    <w:p>
+      <w:r>
+        <w:t xml:space="preserve">4) </w:t>
+      </w:r>
+      <w:proofErr w:type="spellStart"/>
+      <w:proofErr w:type="gramStart"/>
+      <w:r>
+        <w:t>git</w:t>
+      </w:r>
+      <w:proofErr w:type="spellEnd"/>
+      <w:proofErr w:type="gramEnd"/>
+      <w:r>
+        <w:t xml:space="preserve"> commit – m “ ’message here’ ” : commits to the LOCAL repository (Saving changes in GIT)</w:t>
+      </w:r>
+    </w:p>
+    <w:p>
+      <w:r>
+        <w:t xml:space="preserve">5) </w:t>
+      </w:r>
+      <w:proofErr w:type="spellStart"/>
+      <w:proofErr w:type="gramStart"/>
+      <w:r>
+        <w:t>git</w:t>
+      </w:r>
+      <w:proofErr w:type="spellEnd"/>
+      <w:proofErr w:type="gramEnd"/>
+      <w:r>
+        <w:t xml:space="preserve"> push – uploads all LOCAL changes to the GLABAL Repo</w:t>
       </w:r>
     </w:p>
     <w:p/>

</xml_diff>